<commit_message>
Most of the report write up
Parts that are left need to be completed by tonight
</commit_message>
<xml_diff>
--- a/Report_WriteUp.docx
+++ b/Report_WriteUp.docx
@@ -11,12 +11,7 @@
       </w:r>
       <w:r>
         <w:tab/>
-        <w:t>Defin</w:t>
-      </w:r>
-      <w:bookmarkStart w:id="0" w:name="_GoBack"/>
-      <w:bookmarkEnd w:id="0"/>
-      <w:r>
-        <w:t>itely not our ISA</w:t>
+        <w:t>Definitely not our ISA</w:t>
       </w:r>
     </w:p>
     <w:p>
@@ -1291,15 +1286,13 @@
                 <w:szCs w:val="24"/>
               </w:rPr>
             </w:pPr>
-            <w:proofErr w:type="spellStart"/>
-            <w:r>
-              <w:rPr>
-                <w:rFonts w:ascii="Calibri" w:eastAsia="Times New Roman" w:hAnsi="Calibri" w:cs="Calibri"/>
-                <w:color w:val="000000"/>
-              </w:rPr>
-              <w:t>shiftR</w:t>
-            </w:r>
-            <w:proofErr w:type="spellEnd"/>
+            <w:r>
+              <w:rPr>
+                <w:rFonts w:ascii="Calibri" w:eastAsia="Times New Roman" w:hAnsi="Calibri" w:cs="Calibri"/>
+                <w:color w:val="000000"/>
+              </w:rPr>
+              <w:t>incMem5</w:t>
+            </w:r>
           </w:p>
         </w:tc>
         <w:tc>
@@ -1335,7 +1328,7 @@
                 <w:sz w:val="24"/>
                 <w:szCs w:val="24"/>
               </w:rPr>
-              <w:t>010 11 xx</w:t>
+              <w:t>010 11 00</w:t>
             </w:r>
           </w:p>
         </w:tc>
@@ -1365,21 +1358,12 @@
                 <w:szCs w:val="24"/>
               </w:rPr>
             </w:pPr>
-            <w:proofErr w:type="spellStart"/>
-            <w:r>
-              <w:rPr>
-                <w:rFonts w:ascii="Calibri" w:eastAsia="Times New Roman" w:hAnsi="Calibri" w:cs="Calibri"/>
-                <w:color w:val="000000"/>
-              </w:rPr>
-              <w:t>shiftR</w:t>
-            </w:r>
-            <w:proofErr w:type="spellEnd"/>
-            <w:r>
-              <w:rPr>
-                <w:rFonts w:ascii="Calibri" w:eastAsia="Times New Roman" w:hAnsi="Calibri" w:cs="Calibri"/>
-                <w:color w:val="000000"/>
-              </w:rPr>
-              <w:t xml:space="preserve"> Rx</w:t>
+            <w:r>
+              <w:rPr>
+                <w:rFonts w:ascii="Calibri" w:eastAsia="Times New Roman" w:hAnsi="Calibri" w:cs="Calibri"/>
+                <w:color w:val="000000"/>
+              </w:rPr>
+              <w:t>IncMem6</w:t>
             </w:r>
           </w:p>
         </w:tc>
@@ -1414,24 +1398,14 @@
                 <w:rFonts w:ascii="Calibri" w:eastAsia="Times New Roman" w:hAnsi="Calibri" w:cs="Calibri"/>
                 <w:color w:val="000000"/>
               </w:rPr>
-              <w:t>Rx &gt;&gt; 1</w:t>
-            </w:r>
-          </w:p>
-          <w:p>
-            <w:pPr>
-              <w:spacing w:after="0" w:line="240" w:lineRule="auto"/>
-              <w:rPr>
-                <w:rFonts w:ascii="Times New Roman" w:eastAsia="Times New Roman" w:hAnsi="Times New Roman" w:cs="Times New Roman"/>
-                <w:sz w:val="24"/>
-                <w:szCs w:val="24"/>
-              </w:rPr>
-            </w:pPr>
-            <w:r>
-              <w:rPr>
-                <w:rFonts w:ascii="Calibri" w:eastAsia="Times New Roman" w:hAnsi="Calibri" w:cs="Calibri"/>
-                <w:color w:val="000000"/>
-              </w:rPr>
-              <w:t>Rx = [$0-$3]</w:t>
+              <w:t>M[5] = M[5</w:t>
+            </w:r>
+            <w:r>
+              <w:rPr>
+                <w:rFonts w:ascii="Calibri" w:eastAsia="Times New Roman" w:hAnsi="Calibri" w:cs="Calibri"/>
+                <w:color w:val="000000"/>
+              </w:rPr>
+              <w:t>] + 1</w:t>
             </w:r>
           </w:p>
         </w:tc>
@@ -1935,7 +1909,14 @@
                 <w:rFonts w:ascii="Calibri" w:eastAsia="Times New Roman" w:hAnsi="Calibri" w:cs="Calibri"/>
                 <w:color w:val="000000"/>
               </w:rPr>
-              <w:t>Rx = Rx + Ry</w:t>
+              <w:t>Rx = Rx -</w:t>
+            </w:r>
+            <w:r>
+              <w:rPr>
+                <w:rFonts w:ascii="Calibri" w:eastAsia="Times New Roman" w:hAnsi="Calibri" w:cs="Calibri"/>
+                <w:color w:val="000000"/>
+              </w:rPr>
+              <w:t xml:space="preserve"> Ry</w:t>
             </w:r>
           </w:p>
           <w:p>
@@ -2555,16 +2536,2207 @@
         <w:t>Most of the value of this project came from being forced into a situation where you need to make something very specific with a shortage of resources (bits, time) to work with. It forces consideration of what is absolutely necessary and what is not, and emphasizes the logical thinking skills required to do so. On top of this it also is in a team setting, where different members often had to make totally different parts to the same whole, and have them match up perfectly. All told, this project may not be a resume builder by itself, but the problem solving and teamwork skills it forced us to utilize are valuable to any workplace in any field.</w:t>
       </w:r>
     </w:p>
+    <w:p>
+      <w:pPr>
+        <w:rPr>
+          <w:b/>
+        </w:rPr>
+      </w:pPr>
+      <w:r>
+        <w:rPr>
+          <w:b/>
+        </w:rPr>
+        <w:t>Pattern A:</w:t>
+      </w:r>
+    </w:p>
+    <w:p>
+      <w:r>
+        <w:t>Program 2 Final DIC Count</w:t>
+      </w:r>
+      <w:r>
+        <w:t xml:space="preserve"> 1051</w:t>
+      </w:r>
+      <w:r>
+        <w:t>, Program 1 DIC count 232</w:t>
+      </w:r>
+    </w:p>
+    <w:p>
+      <w:r>
+        <w:t>0000000000001001</w:t>
+      </w:r>
+    </w:p>
+    <w:p>
+      <w:r>
+        <w:t>0000000000010001</w:t>
+      </w:r>
+    </w:p>
+    <w:p>
+      <w:r>
+        <w:t>0000000000001011</w:t>
+      </w:r>
+    </w:p>
+    <w:p>
+      <w:r>
+        <w:t>0000000000000000</w:t>
+      </w:r>
+    </w:p>
+    <w:p>
+      <w:r>
+        <w:t>0000000000000000</w:t>
+      </w:r>
+    </w:p>
+    <w:p>
+      <w:r>
+        <w:t>0000000000000000</w:t>
+      </w:r>
+    </w:p>
+    <w:p>
+      <w:pPr>
+        <w:rPr>
+          <w:b/>
+        </w:rPr>
+      </w:pPr>
+      <w:r>
+        <w:rPr>
+          <w:b/>
+        </w:rPr>
+        <w:t>Pattern B:</w:t>
+      </w:r>
+    </w:p>
+    <w:p>
+      <w:r>
+        <w:t>Program 2 Final DIC Count 1051, Program 1 DIC count 7239</w:t>
+      </w:r>
+    </w:p>
+    <w:p>
+      <w:r>
+        <w:t>0000000100001011</w:t>
+      </w:r>
+    </w:p>
+    <w:p>
+      <w:r>
+        <w:t>0001000000000011</w:t>
+      </w:r>
+    </w:p>
+    <w:p>
+      <w:r>
+        <w:t>0000100101101111</w:t>
+      </w:r>
+    </w:p>
+    <w:p>
+      <w:r>
+        <w:t>0101010101010101</w:t>
+      </w:r>
+    </w:p>
+    <w:p>
+      <w:r>
+        <w:t>0000000000000000</w:t>
+      </w:r>
+    </w:p>
+    <w:p>
+      <w:r>
+        <w:t>0000000000000000</w:t>
+      </w:r>
+    </w:p>
+    <w:p>
+      <w:pPr>
+        <w:rPr>
+          <w:b/>
+        </w:rPr>
+      </w:pPr>
+      <w:r>
+        <w:rPr>
+          <w:b/>
+        </w:rPr>
+        <w:lastRenderedPageBreak/>
+        <w:t>Pattern C:</w:t>
+      </w:r>
+    </w:p>
+    <w:p>
+      <w:r>
+        <w:t xml:space="preserve">Program 2 Final DIC Count 1051, Program 1 DIC count </w:t>
+      </w:r>
+      <w:r>
+        <w:t>116</w:t>
+      </w:r>
+    </w:p>
+    <w:p>
+      <w:r>
+        <w:t>0000000000000101</w:t>
+      </w:r>
+    </w:p>
+    <w:p>
+      <w:r>
+        <w:t>0000000000011101</w:t>
+      </w:r>
+    </w:p>
+    <w:p>
+      <w:r>
+        <w:t>0000000000000100</w:t>
+      </w:r>
+    </w:p>
+    <w:p>
+      <w:r>
+        <w:t>0000000000001111</w:t>
+      </w:r>
+    </w:p>
+    <w:p>
+      <w:r>
+        <w:t>0000000000010000</w:t>
+      </w:r>
+    </w:p>
+    <w:p>
+      <w:r>
+        <w:t>0000000000000100</w:t>
+      </w:r>
+    </w:p>
+    <w:p>
+      <w:pPr>
+        <w:rPr>
+          <w:b/>
+        </w:rPr>
+      </w:pPr>
+      <w:r>
+        <w:rPr>
+          <w:b/>
+        </w:rPr>
+        <w:t>Pattern D:</w:t>
+      </w:r>
+    </w:p>
+    <w:p>
+      <w:r>
+        <w:t xml:space="preserve">Program 2 Final DIC Count 1051, Program 1 DIC count </w:t>
+      </w:r>
+      <w:r>
+        <w:t>232</w:t>
+      </w:r>
+    </w:p>
+    <w:p>
+      <w:r>
+        <w:t>0000000000001001</w:t>
+      </w:r>
+    </w:p>
+    <w:p>
+      <w:r>
+        <w:t>0000000000100101</w:t>
+      </w:r>
+    </w:p>
+    <w:p>
+      <w:r>
+        <w:t>0000000000000110</w:t>
+      </w:r>
+    </w:p>
+    <w:p>
+      <w:r>
+        <w:t>1001011010010110</w:t>
+      </w:r>
+    </w:p>
+    <w:p>
+      <w:r>
+        <w:t>0000000000010000</w:t>
+      </w:r>
+    </w:p>
+    <w:p>
+      <w:r>
+        <w:t>0000000000011111</w:t>
+      </w:r>
+    </w:p>
     <w:p/>
+    <w:p/>
+    <w:p/>
+    <w:p/>
+    <w:p/>
+    <w:p/>
+    <w:p/>
+    <w:p/>
     <w:p>
       <w:pPr>
         <w:rPr>
           <w:b/>
         </w:rPr>
       </w:pPr>
+      <w:r>
+        <w:rPr>
+          <w:b/>
+        </w:rPr>
+        <w:t>Program 1 and 2 Python Screenshot:</w:t>
+      </w:r>
+    </w:p>
+    <w:p>
+      <w:pPr>
+        <w:rPr>
+          <w:b/>
+        </w:rPr>
+      </w:pPr>
+      <w:r>
+        <w:rPr>
+          <w:noProof/>
+        </w:rPr>
+        <w:lastRenderedPageBreak/>
+        <w:drawing>
+          <wp:anchor distT="0" distB="0" distL="114300" distR="114300" simplePos="0" relativeHeight="251658240" behindDoc="1" locked="0" layoutInCell="1" allowOverlap="1" wp14:anchorId="1A4B84A8" wp14:editId="5E2CE896">
+            <wp:simplePos x="0" y="0"/>
+            <wp:positionH relativeFrom="column">
+              <wp:posOffset>-905510</wp:posOffset>
+            </wp:positionH>
+            <wp:positionV relativeFrom="paragraph">
+              <wp:posOffset>-885825</wp:posOffset>
+            </wp:positionV>
+            <wp:extent cx="7724140" cy="4192270"/>
+            <wp:effectExtent l="0" t="0" r="0" b="0"/>
+            <wp:wrapNone/>
+            <wp:docPr id="1" name="Picture 1"/>
+            <wp:cNvGraphicFramePr>
+              <a:graphicFrameLocks xmlns:a="http://schemas.openxmlformats.org/drawingml/2006/main" noChangeAspect="1"/>
+            </wp:cNvGraphicFramePr>
+            <a:graphic xmlns:a="http://schemas.openxmlformats.org/drawingml/2006/main">
+              <a:graphicData uri="http://schemas.openxmlformats.org/drawingml/2006/picture">
+                <pic:pic xmlns:pic="http://schemas.openxmlformats.org/drawingml/2006/picture">
+                  <pic:nvPicPr>
+                    <pic:cNvPr id="0" name=""/>
+                    <pic:cNvPicPr/>
+                  </pic:nvPicPr>
+                  <pic:blipFill>
+                    <a:blip r:embed="rId7" cstate="print">
+                      <a:extLst>
+                        <a:ext uri="{28A0092B-C50C-407E-A947-70E740481C1C}">
+                          <a14:useLocalDpi xmlns:a14="http://schemas.microsoft.com/office/drawing/2010/main" val="0"/>
+                        </a:ext>
+                      </a:extLst>
+                    </a:blip>
+                    <a:stretch>
+                      <a:fillRect/>
+                    </a:stretch>
+                  </pic:blipFill>
+                  <pic:spPr>
+                    <a:xfrm>
+                      <a:off x="0" y="0"/>
+                      <a:ext cx="7724140" cy="4192270"/>
+                    </a:xfrm>
+                    <a:prstGeom prst="rect">
+                      <a:avLst/>
+                    </a:prstGeom>
+                  </pic:spPr>
+                </pic:pic>
+              </a:graphicData>
+            </a:graphic>
+            <wp14:sizeRelH relativeFrom="page">
+              <wp14:pctWidth>0</wp14:pctWidth>
+            </wp14:sizeRelH>
+            <wp14:sizeRelV relativeFrom="page">
+              <wp14:pctHeight>0</wp14:pctHeight>
+            </wp14:sizeRelV>
+          </wp:anchor>
+        </w:drawing>
+      </w:r>
+    </w:p>
+    <w:p>
+      <w:pPr>
+        <w:rPr>
+          <w:b/>
+        </w:rPr>
+      </w:pPr>
+    </w:p>
+    <w:p>
+      <w:pPr>
+        <w:rPr>
+          <w:b/>
+        </w:rPr>
+      </w:pPr>
+    </w:p>
+    <w:p>
+      <w:pPr>
+        <w:rPr>
+          <w:b/>
+        </w:rPr>
+      </w:pPr>
+    </w:p>
+    <w:p>
+      <w:pPr>
+        <w:rPr>
+          <w:b/>
+        </w:rPr>
+      </w:pPr>
+    </w:p>
+    <w:p>
+      <w:pPr>
+        <w:rPr>
+          <w:b/>
+        </w:rPr>
+      </w:pPr>
+    </w:p>
+    <w:p>
+      <w:pPr>
+        <w:rPr>
+          <w:b/>
+        </w:rPr>
+      </w:pPr>
+    </w:p>
+    <w:p>
+      <w:pPr>
+        <w:rPr>
+          <w:b/>
+        </w:rPr>
+      </w:pPr>
+    </w:p>
+    <w:p>
+      <w:pPr>
+        <w:rPr>
+          <w:b/>
+        </w:rPr>
+      </w:pPr>
+    </w:p>
+    <w:p>
+      <w:pPr>
+        <w:rPr>
+          <w:b/>
+        </w:rPr>
+      </w:pPr>
+      <w:r>
+        <w:rPr>
+          <w:b/>
+        </w:rPr>
+        <w:br/>
+      </w:r>
+    </w:p>
+    <w:p>
+      <w:pPr>
+        <w:rPr>
+          <w:b/>
+        </w:rPr>
+      </w:pPr>
+      <w:r>
+        <w:rPr>
+          <w:b/>
+        </w:rPr>
+        <w:t>Program 1 above</w:t>
+      </w:r>
+    </w:p>
+    <w:p>
+      <w:pPr>
+        <w:rPr>
+          <w:b/>
+        </w:rPr>
+      </w:pPr>
+    </w:p>
+    <w:p>
+      <w:pPr>
+        <w:rPr>
+          <w:b/>
+        </w:rPr>
+      </w:pPr>
+    </w:p>
+    <w:p>
+      <w:pPr>
+        <w:rPr>
+          <w:b/>
+        </w:rPr>
+      </w:pPr>
+    </w:p>
+    <w:p>
+      <w:pPr>
+        <w:rPr>
+          <w:b/>
+        </w:rPr>
+      </w:pPr>
+      <w:r>
+        <w:rPr>
+          <w:noProof/>
+        </w:rPr>
+        <w:drawing>
+          <wp:anchor distT="0" distB="0" distL="114300" distR="114300" simplePos="0" relativeHeight="251659264" behindDoc="1" locked="0" layoutInCell="1" allowOverlap="1" wp14:anchorId="5674E2CA" wp14:editId="5D2D48A8">
+            <wp:simplePos x="0" y="0"/>
+            <wp:positionH relativeFrom="column">
+              <wp:posOffset>-905510</wp:posOffset>
+            </wp:positionH>
+            <wp:positionV relativeFrom="paragraph">
+              <wp:posOffset>225174</wp:posOffset>
+            </wp:positionV>
+            <wp:extent cx="7731760" cy="4192270"/>
+            <wp:effectExtent l="0" t="0" r="2540" b="0"/>
+            <wp:wrapNone/>
+            <wp:docPr id="2" name="Picture 2"/>
+            <wp:cNvGraphicFramePr>
+              <a:graphicFrameLocks xmlns:a="http://schemas.openxmlformats.org/drawingml/2006/main" noChangeAspect="1"/>
+            </wp:cNvGraphicFramePr>
+            <a:graphic xmlns:a="http://schemas.openxmlformats.org/drawingml/2006/main">
+              <a:graphicData uri="http://schemas.openxmlformats.org/drawingml/2006/picture">
+                <pic:pic xmlns:pic="http://schemas.openxmlformats.org/drawingml/2006/picture">
+                  <pic:nvPicPr>
+                    <pic:cNvPr id="0" name=""/>
+                    <pic:cNvPicPr/>
+                  </pic:nvPicPr>
+                  <pic:blipFill>
+                    <a:blip r:embed="rId8" cstate="print">
+                      <a:extLst>
+                        <a:ext uri="{28A0092B-C50C-407E-A947-70E740481C1C}">
+                          <a14:useLocalDpi xmlns:a14="http://schemas.microsoft.com/office/drawing/2010/main" val="0"/>
+                        </a:ext>
+                      </a:extLst>
+                    </a:blip>
+                    <a:stretch>
+                      <a:fillRect/>
+                    </a:stretch>
+                  </pic:blipFill>
+                  <pic:spPr>
+                    <a:xfrm>
+                      <a:off x="0" y="0"/>
+                      <a:ext cx="7731760" cy="4192270"/>
+                    </a:xfrm>
+                    <a:prstGeom prst="rect">
+                      <a:avLst/>
+                    </a:prstGeom>
+                  </pic:spPr>
+                </pic:pic>
+              </a:graphicData>
+            </a:graphic>
+            <wp14:sizeRelH relativeFrom="page">
+              <wp14:pctWidth>0</wp14:pctWidth>
+            </wp14:sizeRelH>
+            <wp14:sizeRelV relativeFrom="page">
+              <wp14:pctHeight>0</wp14:pctHeight>
+            </wp14:sizeRelV>
+          </wp:anchor>
+        </w:drawing>
+      </w:r>
+      <w:r>
+        <w:rPr>
+          <w:b/>
+        </w:rPr>
+        <w:t>Program 2 below</w:t>
+      </w:r>
+    </w:p>
+    <w:p>
+      <w:pPr>
+        <w:rPr>
+          <w:b/>
+        </w:rPr>
+      </w:pPr>
+    </w:p>
+    <w:p>
+      <w:pPr>
+        <w:rPr>
+          <w:b/>
+        </w:rPr>
+      </w:pPr>
+    </w:p>
+    <w:p>
+      <w:pPr>
+        <w:rPr>
+          <w:b/>
+        </w:rPr>
+      </w:pPr>
+    </w:p>
+    <w:p>
+      <w:pPr>
+        <w:rPr>
+          <w:b/>
+        </w:rPr>
+      </w:pPr>
+    </w:p>
+    <w:p>
+      <w:pPr>
+        <w:rPr>
+          <w:b/>
+        </w:rPr>
+      </w:pPr>
+    </w:p>
+    <w:p>
+      <w:pPr>
+        <w:rPr>
+          <w:b/>
+        </w:rPr>
+      </w:pPr>
+    </w:p>
+    <w:p>
+      <w:pPr>
+        <w:rPr>
+          <w:b/>
+        </w:rPr>
+      </w:pPr>
+    </w:p>
+    <w:p>
+      <w:pPr>
+        <w:rPr>
+          <w:b/>
+        </w:rPr>
+      </w:pPr>
+    </w:p>
+    <w:p>
+      <w:pPr>
+        <w:rPr>
+          <w:b/>
+        </w:rPr>
+      </w:pPr>
+    </w:p>
+    <w:p>
+      <w:pPr>
+        <w:rPr>
+          <w:b/>
+        </w:rPr>
+      </w:pPr>
+    </w:p>
+    <w:p>
+      <w:pPr>
+        <w:spacing w:line="240" w:lineRule="auto"/>
+        <w:rPr>
+          <w:b/>
+        </w:rPr>
+      </w:pPr>
+      <w:r>
+        <w:rPr>
+          <w:b/>
+        </w:rPr>
+        <w:lastRenderedPageBreak/>
+        <w:t>Program 1</w:t>
+      </w:r>
+    </w:p>
+    <w:p>
+      <w:pPr>
+        <w:spacing w:line="240" w:lineRule="auto"/>
+        <w:rPr>
+          <w:b/>
+        </w:rPr>
+      </w:pPr>
+    </w:p>
+    <w:p>
+      <w:pPr>
+        <w:spacing w:line="240" w:lineRule="auto"/>
+        <w:rPr>
+          <w:b/>
+        </w:rPr>
+      </w:pPr>
+    </w:p>
+    <w:p>
+      <w:pPr>
+        <w:spacing w:line="240" w:lineRule="auto"/>
+        <w:rPr>
+          <w:b/>
+        </w:rPr>
+      </w:pPr>
+    </w:p>
+    <w:p>
+      <w:pPr>
+        <w:spacing w:line="240" w:lineRule="auto"/>
+        <w:rPr>
+          <w:b/>
+        </w:rPr>
+      </w:pPr>
+      <w:r>
+        <w:rPr>
+          <w:b/>
+        </w:rPr>
+        <w:t>Program 2</w:t>
+      </w:r>
+      <w:r>
+        <w:rPr>
+          <w:b/>
+        </w:rPr>
+        <w:tab/>
+      </w:r>
+      <w:r>
+        <w:rPr>
+          <w:b/>
+        </w:rPr>
+        <w:tab/>
+      </w:r>
+      <w:r>
+        <w:rPr>
+          <w:b/>
+        </w:rPr>
+        <w:tab/>
+        <w:t>Instructions</w:t>
+      </w:r>
+      <w:r>
+        <w:rPr>
+          <w:b/>
+        </w:rPr>
+        <w:tab/>
+      </w:r>
+      <w:r>
+        <w:rPr>
+          <w:b/>
+        </w:rPr>
+        <w:tab/>
+        <w:t>Machine Code</w:t>
+      </w:r>
+      <w:r>
+        <w:rPr>
+          <w:b/>
+        </w:rPr>
+        <w:tab/>
+      </w:r>
+      <w:r>
+        <w:rPr>
+          <w:b/>
+        </w:rPr>
+        <w:tab/>
+        <w:t>Comments</w:t>
+      </w:r>
+    </w:p>
+    <w:p>
+      <w:pPr>
+        <w:spacing w:line="240" w:lineRule="auto"/>
+      </w:pPr>
+      <w:r>
+        <w:tab/>
+      </w:r>
+      <w:r>
+        <w:tab/>
+      </w:r>
+      <w:r>
+        <w:tab/>
+      </w:r>
+      <w:r>
+        <w:tab/>
+      </w:r>
+      <w:proofErr w:type="spellStart"/>
+      <w:r>
+        <w:t>init</w:t>
+      </w:r>
+      <w:proofErr w:type="spellEnd"/>
+      <w:r>
+        <w:t xml:space="preserve"> $2, 3</w:t>
+      </w:r>
+      <w:r>
+        <w:tab/>
+      </w:r>
+      <w:r>
+        <w:tab/>
+        <w:t>(1)0111011</w:t>
+      </w:r>
+      <w:r>
+        <w:tab/>
+      </w:r>
+      <w:r>
+        <w:tab/>
+        <w:t>$2 = 3</w:t>
+      </w:r>
+      <w:r>
+        <w:br/>
+      </w:r>
+      <w:r>
+        <w:tab/>
+      </w:r>
+      <w:r>
+        <w:tab/>
+      </w:r>
+      <w:r>
+        <w:tab/>
+      </w:r>
+      <w:r>
+        <w:tab/>
+      </w:r>
+      <w:proofErr w:type="spellStart"/>
+      <w:r>
+        <w:t>lw</w:t>
+      </w:r>
+      <w:proofErr w:type="spellEnd"/>
+      <w:r>
+        <w:t xml:space="preserve"> $1, $2</w:t>
+      </w:r>
+      <w:r>
+        <w:tab/>
+      </w:r>
+      <w:r>
+        <w:tab/>
+        <w:t>(1)0000111</w:t>
+      </w:r>
+      <w:r>
+        <w:tab/>
+      </w:r>
+      <w:r>
+        <w:tab/>
+        <w:t>$0 = M[$3] = M[3]</w:t>
+      </w:r>
+      <w:r>
+        <w:br/>
+      </w:r>
+      <w:r>
+        <w:tab/>
+      </w:r>
+      <w:r>
+        <w:tab/>
+      </w:r>
+      <w:r>
+        <w:tab/>
+      </w:r>
+      <w:r>
+        <w:tab/>
+      </w:r>
+      <w:proofErr w:type="spellStart"/>
+      <w:r>
+        <w:t>shiftL</w:t>
+      </w:r>
+      <w:proofErr w:type="spellEnd"/>
+      <w:r>
+        <w:t xml:space="preserve"> $2</w:t>
+      </w:r>
+      <w:r>
+        <w:tab/>
+      </w:r>
+      <w:r>
+        <w:tab/>
+        <w:t>(1)0101010</w:t>
+      </w:r>
+      <w:r>
+        <w:tab/>
+      </w:r>
+      <w:r>
+        <w:tab/>
+        <w:t>$2 = 6</w:t>
+      </w:r>
+      <w:r>
+        <w:br/>
+      </w:r>
+      <w:r>
+        <w:tab/>
+      </w:r>
+      <w:r>
+        <w:tab/>
+      </w:r>
+      <w:r>
+        <w:tab/>
+      </w:r>
+      <w:r>
+        <w:tab/>
+      </w:r>
+      <w:proofErr w:type="spellStart"/>
+      <w:r>
+        <w:t>shiftL</w:t>
+      </w:r>
+      <w:proofErr w:type="spellEnd"/>
+      <w:r>
+        <w:t xml:space="preserve"> $2</w:t>
+      </w:r>
+      <w:r>
+        <w:tab/>
+      </w:r>
+      <w:r>
+        <w:tab/>
+        <w:t>(1)0101010</w:t>
+      </w:r>
+      <w:r>
+        <w:tab/>
+      </w:r>
+      <w:r>
+        <w:tab/>
+        <w:t>$2 = 12</w:t>
+      </w:r>
+      <w:r>
+        <w:br/>
+      </w:r>
+      <w:r>
+        <w:tab/>
+      </w:r>
+      <w:r>
+        <w:tab/>
+      </w:r>
+      <w:r>
+        <w:tab/>
+      </w:r>
+      <w:r>
+        <w:tab/>
+      </w:r>
+      <w:proofErr w:type="spellStart"/>
+      <w:r>
+        <w:t>addi</w:t>
+      </w:r>
+      <w:proofErr w:type="spellEnd"/>
+      <w:r>
+        <w:t xml:space="preserve"> $2, 1</w:t>
+      </w:r>
+      <w:r>
+        <w:tab/>
+      </w:r>
+      <w:r>
+        <w:tab/>
+        <w:t>(0)1011001</w:t>
+      </w:r>
+      <w:r>
+        <w:tab/>
+      </w:r>
+      <w:r>
+        <w:tab/>
+        <w:t>$2 = 13</w:t>
+      </w:r>
+      <w:r>
+        <w:br/>
+      </w:r>
+      <w:r>
+        <w:tab/>
+      </w:r>
+      <w:r>
+        <w:tab/>
+      </w:r>
+      <w:r>
+        <w:tab/>
+      </w:r>
+      <w:r>
+        <w:tab/>
+      </w:r>
+      <w:proofErr w:type="spellStart"/>
+      <w:r>
+        <w:t>shift</w:t>
+      </w:r>
+      <w:r>
+        <w:t>L</w:t>
+      </w:r>
+      <w:proofErr w:type="spellEnd"/>
+      <w:r>
+        <w:t xml:space="preserve"> $2</w:t>
+      </w:r>
+      <w:r>
+        <w:tab/>
+      </w:r>
+      <w:r>
+        <w:tab/>
+        <w:t>(1)0101010</w:t>
+      </w:r>
+      <w:r>
+        <w:tab/>
+      </w:r>
+      <w:r>
+        <w:tab/>
+        <w:t>$2 = 26</w:t>
+      </w:r>
+      <w:r>
+        <w:br/>
+      </w:r>
+      <w:r>
+        <w:tab/>
+      </w:r>
+      <w:r>
+        <w:tab/>
+      </w:r>
+      <w:r>
+        <w:tab/>
+      </w:r>
+      <w:r>
+        <w:tab/>
+      </w:r>
+      <w:proofErr w:type="spellStart"/>
+      <w:r>
+        <w:t>addi</w:t>
+      </w:r>
+      <w:proofErr w:type="spellEnd"/>
+      <w:r>
+        <w:t xml:space="preserve"> $2, 1</w:t>
+      </w:r>
+      <w:r>
+        <w:tab/>
+      </w:r>
+      <w:r>
+        <w:tab/>
+        <w:t>(0)1011001</w:t>
+      </w:r>
+      <w:r>
+        <w:tab/>
+      </w:r>
+      <w:r>
+        <w:tab/>
+        <w:t>$2 = 27</w:t>
+      </w:r>
+      <w:r>
+        <w:br/>
+      </w:r>
+      <w:r>
+        <w:tab/>
+      </w:r>
+      <w:r>
+        <w:tab/>
+      </w:r>
+      <w:r>
+        <w:tab/>
+      </w:r>
+      <w:r>
+        <w:tab/>
+      </w:r>
+      <w:proofErr w:type="spellStart"/>
+      <w:r>
+        <w:t>shiftL</w:t>
+      </w:r>
+      <w:proofErr w:type="spellEnd"/>
+      <w:r>
+        <w:t xml:space="preserve"> $2</w:t>
+      </w:r>
+      <w:r>
+        <w:tab/>
+      </w:r>
+      <w:r>
+        <w:tab/>
+        <w:t>(1)0101010</w:t>
+      </w:r>
+      <w:r>
+        <w:tab/>
+      </w:r>
+      <w:r>
+        <w:tab/>
+        <w:t>$2 = 54</w:t>
+      </w:r>
+      <w:r>
+        <w:br/>
+      </w:r>
+      <w:r>
+        <w:tab/>
+      </w:r>
+      <w:r>
+        <w:tab/>
+      </w:r>
+      <w:r>
+        <w:tab/>
+      </w:r>
+      <w:r>
+        <w:tab/>
+      </w:r>
+      <w:proofErr w:type="spellStart"/>
+      <w:r>
+        <w:t>shiftL</w:t>
+      </w:r>
+      <w:proofErr w:type="spellEnd"/>
+      <w:r>
+        <w:t xml:space="preserve"> $2</w:t>
+      </w:r>
+      <w:r>
+        <w:tab/>
+      </w:r>
+      <w:r>
+        <w:tab/>
+        <w:t>(1)0101010</w:t>
+      </w:r>
+      <w:r>
+        <w:tab/>
+      </w:r>
+      <w:r>
+        <w:tab/>
+        <w:t>$2 = 10</w:t>
+      </w:r>
+      <w:r>
+        <w:t>8</w:t>
+      </w:r>
+      <w:r>
+        <w:br/>
+      </w:r>
+      <w:r>
+        <w:tab/>
+      </w:r>
+      <w:r>
+        <w:tab/>
+      </w:r>
+      <w:r>
+        <w:tab/>
+      </w:r>
+      <w:r>
+        <w:tab/>
+        <w:t xml:space="preserve">j </w:t>
+      </w:r>
+      <w:proofErr w:type="spellStart"/>
+      <w:r>
+        <w:t>newWord</w:t>
+      </w:r>
+      <w:proofErr w:type="spellEnd"/>
+      <w:r>
+        <w:tab/>
+      </w:r>
+      <w:r>
+        <w:tab/>
+        <w:t>(1)110</w:t>
+      </w:r>
+      <w:r>
+        <w:t>1011</w:t>
+      </w:r>
+      <w:r>
+        <w:tab/>
+      </w:r>
+      <w:r>
+        <w:tab/>
+        <w:t xml:space="preserve">skips the </w:t>
+      </w:r>
+      <w:proofErr w:type="spellStart"/>
+      <w:r>
+        <w:t>placehold</w:t>
+      </w:r>
+      <w:proofErr w:type="spellEnd"/>
+      <w:r>
+        <w:t xml:space="preserve"> stall</w:t>
+      </w:r>
+      <w:r>
+        <w:br/>
+      </w:r>
+      <w:proofErr w:type="spellStart"/>
+      <w:r>
+        <w:t>placeHold</w:t>
+      </w:r>
+      <w:proofErr w:type="spellEnd"/>
+      <w:r>
+        <w:t>:</w:t>
+      </w:r>
+      <w:r>
+        <w:tab/>
+      </w:r>
+      <w:r>
+        <w:tab/>
+      </w:r>
+      <w:r>
+        <w:tab/>
+        <w:t xml:space="preserve">j </w:t>
+      </w:r>
+      <w:proofErr w:type="spellStart"/>
+      <w:r>
+        <w:t>placeHold</w:t>
+      </w:r>
+      <w:proofErr w:type="spellEnd"/>
+      <w:r>
+        <w:tab/>
+      </w:r>
+      <w:r>
+        <w:tab/>
+        <w:t>(0)1101010</w:t>
+      </w:r>
+      <w:r>
+        <w:tab/>
+      </w:r>
+      <w:r>
+        <w:tab/>
+        <w:t>stops PC</w:t>
+      </w:r>
+      <w:r>
+        <w:br/>
+      </w:r>
+      <w:proofErr w:type="spellStart"/>
+      <w:r>
+        <w:t>newWord</w:t>
+      </w:r>
+      <w:proofErr w:type="spellEnd"/>
+      <w:r>
+        <w:t>:</w:t>
+      </w:r>
+      <w:r>
+        <w:tab/>
+      </w:r>
+      <w:r>
+        <w:tab/>
+      </w:r>
+      <w:r>
+        <w:tab/>
+      </w:r>
+      <w:proofErr w:type="spellStart"/>
+      <w:r>
+        <w:t>addi</w:t>
+      </w:r>
+      <w:proofErr w:type="spellEnd"/>
+      <w:r>
+        <w:t xml:space="preserve"> $2, -1</w:t>
+      </w:r>
+      <w:r>
+        <w:tab/>
+      </w:r>
+      <w:r>
+        <w:tab/>
+        <w:t>(1)1011011</w:t>
+      </w:r>
+      <w:r>
+        <w:tab/>
+      </w:r>
+      <w:r>
+        <w:tab/>
+        <w:t>$2 = $2 – 1</w:t>
+      </w:r>
+      <w:r>
+        <w:br/>
+      </w:r>
+      <w:r>
+        <w:tab/>
+      </w:r>
+      <w:r>
+        <w:tab/>
+      </w:r>
+      <w:r>
+        <w:tab/>
+      </w:r>
+      <w:r>
+        <w:tab/>
+      </w:r>
+      <w:proofErr w:type="spellStart"/>
+      <w:r>
+        <w:t>lw</w:t>
+      </w:r>
+      <w:proofErr w:type="spellEnd"/>
+      <w:r>
+        <w:t xml:space="preserve"> $0, $2</w:t>
+      </w:r>
+      <w:r>
+        <w:tab/>
+      </w:r>
+      <w:r>
+        <w:tab/>
+        <w:t>(0)0000101</w:t>
+      </w:r>
+      <w:r>
+        <w:tab/>
+      </w:r>
+      <w:r>
+        <w:tab/>
+        <w:t>$1 = M[$2]</w:t>
+      </w:r>
+      <w:r>
+        <w:br/>
+      </w:r>
+      <w:r>
+        <w:tab/>
+      </w:r>
+      <w:r>
+        <w:tab/>
+      </w:r>
+      <w:r>
+        <w:tab/>
+      </w:r>
+      <w:r>
+        <w:tab/>
+        <w:t xml:space="preserve">bltR0 $1, </w:t>
+      </w:r>
+      <w:proofErr w:type="spellStart"/>
+      <w:r>
+        <w:t>notEqual</w:t>
+      </w:r>
+      <w:proofErr w:type="spellEnd"/>
+      <w:r>
+        <w:tab/>
+        <w:t>(1)1001010</w:t>
+      </w:r>
+      <w:r>
+        <w:tab/>
+      </w:r>
+      <w:r>
+        <w:tab/>
+      </w:r>
+      <w:r>
+        <w:t>Skips increment</w:t>
+      </w:r>
+      <w:r>
+        <w:br/>
+      </w:r>
+      <w:r>
+        <w:tab/>
+      </w:r>
+      <w:r>
+        <w:tab/>
+      </w:r>
+      <w:r>
+        <w:tab/>
+      </w:r>
+      <w:r>
+        <w:tab/>
+        <w:t xml:space="preserve">bgtR0 $1, </w:t>
+      </w:r>
+      <w:proofErr w:type="spellStart"/>
+      <w:r>
+        <w:t>notEqual</w:t>
+      </w:r>
+      <w:proofErr w:type="spellEnd"/>
+      <w:r>
+        <w:tab/>
+        <w:t>(0)</w:t>
+      </w:r>
+      <w:r>
+        <w:t>0001001</w:t>
+      </w:r>
+      <w:r>
+        <w:tab/>
+      </w:r>
+      <w:r>
+        <w:tab/>
+        <w:t>Skips increment</w:t>
+      </w:r>
+      <w:r>
+        <w:br/>
+      </w:r>
+      <w:r>
+        <w:tab/>
+      </w:r>
+      <w:r>
+        <w:tab/>
+      </w:r>
+      <w:r>
+        <w:tab/>
+      </w:r>
+      <w:r>
+        <w:tab/>
+        <w:t>incMem</w:t>
+      </w:r>
+      <w:r>
+        <w:t>5</w:t>
+      </w:r>
+      <w:r>
+        <w:tab/>
+      </w:r>
+      <w:r>
+        <w:tab/>
+        <w:t>(1)0101100</w:t>
+      </w:r>
+      <w:r>
+        <w:tab/>
+      </w:r>
+      <w:r>
+        <w:tab/>
+        <w:t>M[5] = M[5] + 1</w:t>
+      </w:r>
+      <w:r>
+        <w:br/>
+      </w:r>
+      <w:proofErr w:type="spellStart"/>
+      <w:r>
+        <w:t>notEqual</w:t>
+      </w:r>
+      <w:proofErr w:type="spellEnd"/>
+      <w:r>
+        <w:t>:</w:t>
+      </w:r>
+      <w:r>
+        <w:tab/>
+      </w:r>
+      <w:r>
+        <w:tab/>
+      </w:r>
+      <w:r>
+        <w:tab/>
+      </w:r>
+      <w:proofErr w:type="spellStart"/>
+      <w:r>
+        <w:t>init</w:t>
+      </w:r>
+      <w:proofErr w:type="spellEnd"/>
+      <w:r>
+        <w:t xml:space="preserve"> </w:t>
+      </w:r>
+      <w:r>
+        <w:t>$0, 2</w:t>
+      </w:r>
+      <w:r>
+        <w:tab/>
+      </w:r>
+      <w:r>
+        <w:tab/>
+        <w:t>(1)0110010</w:t>
+      </w:r>
+      <w:r>
+        <w:tab/>
+      </w:r>
+      <w:r>
+        <w:tab/>
+        <w:t>$0 = 2</w:t>
+      </w:r>
+      <w:r>
+        <w:br/>
+      </w:r>
+      <w:r>
+        <w:tab/>
+      </w:r>
+      <w:r>
+        <w:tab/>
+      </w:r>
+      <w:r>
+        <w:tab/>
+      </w:r>
+      <w:r>
+        <w:tab/>
+      </w:r>
+      <w:proofErr w:type="spellStart"/>
+      <w:r>
+        <w:t>shiftL</w:t>
+      </w:r>
+      <w:proofErr w:type="spellEnd"/>
+      <w:r>
+        <w:t xml:space="preserve"> $0</w:t>
+      </w:r>
+      <w:r>
+        <w:tab/>
+      </w:r>
+      <w:r>
+        <w:tab/>
+        <w:t>(0)0101000</w:t>
+      </w:r>
+      <w:r>
+        <w:tab/>
+      </w:r>
+      <w:r>
+        <w:tab/>
+        <w:t>$0 = 4</w:t>
+      </w:r>
+      <w:r>
+        <w:br/>
+      </w:r>
+      <w:r>
+        <w:tab/>
+      </w:r>
+      <w:r>
+        <w:tab/>
+      </w:r>
+      <w:r>
+        <w:tab/>
+      </w:r>
+      <w:r>
+        <w:tab/>
+      </w:r>
+      <w:proofErr w:type="spellStart"/>
+      <w:r>
+        <w:t>shiftL</w:t>
+      </w:r>
+      <w:proofErr w:type="spellEnd"/>
+      <w:r>
+        <w:t xml:space="preserve"> $0</w:t>
+      </w:r>
+      <w:r>
+        <w:tab/>
+      </w:r>
+      <w:r>
+        <w:tab/>
+        <w:t>(0)0101000</w:t>
+      </w:r>
+      <w:r>
+        <w:tab/>
+      </w:r>
+      <w:r>
+        <w:tab/>
+        <w:t>$0 = 8</w:t>
+      </w:r>
+      <w:r>
+        <w:br/>
+      </w:r>
+      <w:r>
+        <w:tab/>
+      </w:r>
+      <w:r>
+        <w:tab/>
+      </w:r>
+      <w:r>
+        <w:tab/>
+      </w:r>
+      <w:r>
+        <w:tab/>
+      </w:r>
+      <w:proofErr w:type="spellStart"/>
+      <w:r>
+        <w:t>addi</w:t>
+      </w:r>
+      <w:proofErr w:type="spellEnd"/>
+      <w:r>
+        <w:t xml:space="preserve"> $0, 1</w:t>
+      </w:r>
+      <w:r>
+        <w:tab/>
+      </w:r>
+      <w:r>
+        <w:tab/>
+        <w:t>(1)1010001</w:t>
+      </w:r>
+      <w:r>
+        <w:tab/>
+      </w:r>
+      <w:r>
+        <w:tab/>
+        <w:t>$0 = 9</w:t>
+      </w:r>
+      <w:r>
+        <w:br/>
+      </w:r>
+      <w:r>
+        <w:tab/>
+      </w:r>
+      <w:r>
+        <w:tab/>
+      </w:r>
+      <w:r>
+        <w:tab/>
+      </w:r>
+      <w:r>
+        <w:tab/>
+        <w:t xml:space="preserve">bltR0 $2, </w:t>
+      </w:r>
+      <w:proofErr w:type="spellStart"/>
+      <w:r>
+        <w:t>noMoreWords</w:t>
+      </w:r>
+      <w:proofErr w:type="spellEnd"/>
+      <w:r>
+        <w:t>(0)1001101</w:t>
+      </w:r>
+      <w:r>
+        <w:tab/>
+      </w:r>
+      <w:r>
+        <w:tab/>
+      </w:r>
+      <w:r>
+        <w:t>Checks if done</w:t>
+      </w:r>
+      <w:r>
+        <w:br/>
+      </w:r>
+      <w:r>
+        <w:tab/>
+      </w:r>
+      <w:r>
+        <w:tab/>
+      </w:r>
+      <w:r>
+        <w:tab/>
+      </w:r>
+      <w:r>
+        <w:tab/>
+        <w:t xml:space="preserve">j </w:t>
+      </w:r>
+      <w:proofErr w:type="spellStart"/>
+      <w:r>
+        <w:t>newWord</w:t>
+      </w:r>
+      <w:proofErr w:type="spellEnd"/>
+      <w:r>
+        <w:tab/>
+      </w:r>
+      <w:r>
+        <w:tab/>
+        <w:t>(1)1101011</w:t>
+      </w:r>
+      <w:r>
+        <w:tab/>
+      </w:r>
+      <w:r>
+        <w:tab/>
+      </w:r>
+      <w:r>
+        <w:t>Jumps to next work</w:t>
+      </w:r>
+      <w:r>
+        <w:br/>
+      </w:r>
+      <w:proofErr w:type="spellStart"/>
+      <w:r>
+        <w:t>noMoreWords</w:t>
+      </w:r>
+      <w:proofErr w:type="spellEnd"/>
+      <w:r>
+        <w:t>:</w:t>
+      </w:r>
+      <w:r>
+        <w:tab/>
+      </w:r>
+      <w:r>
+        <w:tab/>
+      </w:r>
+      <w:r>
+        <w:tab/>
+      </w:r>
+      <w:proofErr w:type="spellStart"/>
+      <w:r>
+        <w:t>init</w:t>
+      </w:r>
+      <w:proofErr w:type="spellEnd"/>
+      <w:r>
+        <w:t xml:space="preserve"> $2, 3</w:t>
+      </w:r>
+      <w:r>
+        <w:tab/>
+      </w:r>
+      <w:r>
+        <w:tab/>
+        <w:t>(1)0111011</w:t>
+      </w:r>
+      <w:r>
+        <w:tab/>
+      </w:r>
+      <w:r>
+        <w:tab/>
+        <w:t>$2 = 3</w:t>
+      </w:r>
+      <w:r>
+        <w:br/>
+      </w:r>
+      <w:r>
+        <w:tab/>
+      </w:r>
+      <w:r>
+        <w:tab/>
+      </w:r>
+      <w:r>
+        <w:tab/>
+      </w:r>
+      <w:r>
+        <w:tab/>
+        <w:t>sub $0, $2</w:t>
+      </w:r>
+      <w:r>
+        <w:tab/>
+      </w:r>
+      <w:r>
+        <w:tab/>
+        <w:t>(0)0100001</w:t>
+      </w:r>
+      <w:r>
+        <w:tab/>
+      </w:r>
+      <w:r>
+        <w:tab/>
+        <w:t>$0 = 6</w:t>
+      </w:r>
+      <w:r>
+        <w:br/>
+      </w:r>
+      <w:r>
+        <w:tab/>
+      </w:r>
+      <w:r>
+        <w:tab/>
+      </w:r>
+      <w:r>
+        <w:tab/>
+      </w:r>
+      <w:r>
+        <w:tab/>
+      </w:r>
+      <w:proofErr w:type="spellStart"/>
+      <w:r>
+        <w:t>addi</w:t>
+      </w:r>
+      <w:proofErr w:type="spellEnd"/>
+      <w:r>
+        <w:t xml:space="preserve"> $0, -1</w:t>
+      </w:r>
+      <w:r>
+        <w:tab/>
+      </w:r>
+      <w:r>
+        <w:tab/>
+        <w:t>(0)1010011</w:t>
+      </w:r>
+      <w:r>
+        <w:tab/>
+      </w:r>
+      <w:r>
+        <w:tab/>
+        <w:t>$0 = 5</w:t>
+      </w:r>
+      <w:r>
+        <w:br/>
+      </w:r>
+      <w:r>
+        <w:tab/>
+      </w:r>
+      <w:r>
+        <w:tab/>
+      </w:r>
+      <w:r>
+        <w:tab/>
+      </w:r>
+      <w:r>
+        <w:tab/>
+      </w:r>
+      <w:proofErr w:type="spellStart"/>
+      <w:r>
+        <w:t>l</w:t>
+      </w:r>
+      <w:r>
+        <w:t>w</w:t>
+      </w:r>
+      <w:proofErr w:type="spellEnd"/>
+      <w:r>
+        <w:t xml:space="preserve"> $1, $0</w:t>
+      </w:r>
+      <w:r>
+        <w:tab/>
+      </w:r>
+      <w:r>
+        <w:tab/>
+        <w:t>(0)0000110</w:t>
+      </w:r>
+      <w:r>
+        <w:tab/>
+      </w:r>
+      <w:r>
+        <w:tab/>
+        <w:t>$1 = M[5]</w:t>
+      </w:r>
+      <w:r>
+        <w:br/>
+      </w:r>
+      <w:r>
+        <w:tab/>
+      </w:r>
+      <w:r>
+        <w:tab/>
+      </w:r>
+      <w:r>
+        <w:tab/>
+      </w:r>
+      <w:r>
+        <w:tab/>
+      </w:r>
+      <w:proofErr w:type="spellStart"/>
+      <w:r>
+        <w:t>init</w:t>
+      </w:r>
+      <w:proofErr w:type="spellEnd"/>
+      <w:r>
+        <w:t xml:space="preserve"> $0, 0</w:t>
+      </w:r>
+      <w:r>
+        <w:tab/>
+      </w:r>
+      <w:r>
+        <w:tab/>
+        <w:t>(0)0110000</w:t>
+      </w:r>
+      <w:r>
+        <w:tab/>
+      </w:r>
+      <w:r>
+        <w:tab/>
+        <w:t>$0 = 0</w:t>
+      </w:r>
+      <w:r>
+        <w:br/>
+      </w:r>
+      <w:r>
+        <w:tab/>
+      </w:r>
+      <w:r>
+        <w:tab/>
+      </w:r>
+      <w:r>
+        <w:tab/>
+      </w:r>
+      <w:r>
+        <w:tab/>
+        <w:t xml:space="preserve">bgtR0 $1, </w:t>
+      </w:r>
+      <w:proofErr w:type="spellStart"/>
+      <w:r>
+        <w:t>matchFound</w:t>
+      </w:r>
+      <w:proofErr w:type="spellEnd"/>
+      <w:r>
+        <w:tab/>
+        <w:t>(0)0001001</w:t>
+      </w:r>
+      <w:r>
+        <w:tab/>
+      </w:r>
+      <w:r>
+        <w:tab/>
+        <w:t>If $1 &gt; 0, exact found</w:t>
+      </w:r>
+      <w:r>
+        <w:br/>
+      </w:r>
+      <w:r>
+        <w:tab/>
+      </w:r>
+      <w:r>
+        <w:tab/>
+      </w:r>
+      <w:r>
+        <w:tab/>
+      </w:r>
+      <w:r>
+        <w:tab/>
+        <w:t xml:space="preserve">j </w:t>
+      </w:r>
+      <w:proofErr w:type="spellStart"/>
+      <w:r>
+        <w:t>placeHold</w:t>
+      </w:r>
+      <w:proofErr w:type="spellEnd"/>
+      <w:r>
+        <w:tab/>
+      </w:r>
+      <w:r>
+        <w:tab/>
+        <w:t>(0)1101010</w:t>
+      </w:r>
+      <w:r>
+        <w:tab/>
+      </w:r>
+      <w:r>
+        <w:tab/>
+      </w:r>
+      <w:r>
+        <w:t>Stops if exact not found</w:t>
+      </w:r>
+      <w:r>
+        <w:t xml:space="preserve"> </w:t>
+      </w:r>
+      <w:r>
+        <w:br/>
+      </w:r>
+      <w:r>
+        <w:tab/>
+      </w:r>
+      <w:r>
+        <w:tab/>
+      </w:r>
+      <w:r>
+        <w:tab/>
+      </w:r>
+      <w:r>
+        <w:tab/>
+      </w:r>
+      <w:proofErr w:type="spellStart"/>
+      <w:r>
+        <w:t>init</w:t>
+      </w:r>
+      <w:proofErr w:type="spellEnd"/>
+      <w:r>
+        <w:t xml:space="preserve"> $0, 2</w:t>
+      </w:r>
+      <w:r>
+        <w:tab/>
+      </w:r>
+      <w:r>
+        <w:tab/>
+        <w:t>(1)0110010</w:t>
+      </w:r>
+      <w:r>
+        <w:tab/>
+      </w:r>
+      <w:r>
+        <w:tab/>
+        <w:t>$0 = 2</w:t>
+      </w:r>
+      <w:r>
+        <w:br/>
+      </w:r>
+      <w:r>
+        <w:tab/>
+      </w:r>
+      <w:r>
+        <w:tab/>
+      </w:r>
+      <w:r>
+        <w:tab/>
+      </w:r>
+      <w:r>
+        <w:tab/>
+      </w:r>
+      <w:proofErr w:type="spellStart"/>
+      <w:r>
+        <w:t>shiftL</w:t>
+      </w:r>
+      <w:proofErr w:type="spellEnd"/>
+      <w:r>
+        <w:t xml:space="preserve"> $0</w:t>
+      </w:r>
+      <w:r>
+        <w:tab/>
+      </w:r>
+      <w:r>
+        <w:tab/>
+        <w:t>(0)0101000</w:t>
+      </w:r>
+      <w:r>
+        <w:tab/>
+      </w:r>
+      <w:r>
+        <w:tab/>
+        <w:t>$0 = 4</w:t>
+      </w:r>
+      <w:r>
+        <w:br/>
+      </w:r>
+      <w:r>
+        <w:tab/>
+      </w:r>
+      <w:r>
+        <w:tab/>
+      </w:r>
+      <w:r>
+        <w:tab/>
+      </w:r>
+      <w:r>
+        <w:tab/>
+      </w:r>
+      <w:proofErr w:type="spellStart"/>
+      <w:r>
+        <w:t>shiftL</w:t>
+      </w:r>
+      <w:proofErr w:type="spellEnd"/>
+      <w:r>
+        <w:t xml:space="preserve"> $0</w:t>
+      </w:r>
+      <w:r>
+        <w:tab/>
+      </w:r>
+      <w:r>
+        <w:tab/>
+        <w:t>(0)0101000</w:t>
+      </w:r>
+      <w:r>
+        <w:tab/>
+      </w:r>
+      <w:r>
+        <w:tab/>
+        <w:t>$0 = 8</w:t>
+      </w:r>
+      <w:r>
+        <w:br/>
+      </w:r>
+      <w:r>
+        <w:tab/>
+      </w:r>
+      <w:r>
+        <w:tab/>
+      </w:r>
+      <w:r>
+        <w:tab/>
+      </w:r>
+      <w:r>
+        <w:tab/>
+      </w:r>
+      <w:proofErr w:type="spellStart"/>
+      <w:r>
+        <w:t>shiftL</w:t>
+      </w:r>
+      <w:proofErr w:type="spellEnd"/>
+      <w:r>
+        <w:t xml:space="preserve"> $0</w:t>
+      </w:r>
+      <w:r>
+        <w:tab/>
+      </w:r>
+      <w:r>
+        <w:tab/>
+        <w:t>(0)0101000</w:t>
+      </w:r>
+      <w:r>
+        <w:tab/>
+      </w:r>
+      <w:r>
+        <w:tab/>
+        <w:t>$0 = 16</w:t>
+      </w:r>
+      <w:r>
+        <w:br/>
+      </w:r>
+      <w:r>
+        <w:tab/>
+      </w:r>
+      <w:r>
+        <w:tab/>
+      </w:r>
+      <w:r>
+        <w:tab/>
+      </w:r>
+      <w:r>
+        <w:tab/>
+      </w:r>
+      <w:proofErr w:type="spellStart"/>
+      <w:r>
+        <w:t>sw</w:t>
+      </w:r>
+      <w:proofErr w:type="spellEnd"/>
+      <w:r>
+        <w:t xml:space="preserve"> $0, 4</w:t>
+      </w:r>
+      <w:r>
+        <w:tab/>
+      </w:r>
+      <w:r>
+        <w:tab/>
+        <w:t>(0)0010100</w:t>
+      </w:r>
+      <w:r>
+        <w:tab/>
+      </w:r>
+      <w:r>
+        <w:tab/>
+        <w:t>M[4] = 16</w:t>
+      </w:r>
+      <w:r>
+        <w:br/>
+      </w:r>
+      <w:r>
+        <w:tab/>
+      </w:r>
+      <w:r>
+        <w:tab/>
+      </w:r>
+      <w:r>
+        <w:tab/>
+      </w:r>
+      <w:r>
+        <w:tab/>
+        <w:t xml:space="preserve">j </w:t>
+      </w:r>
+      <w:proofErr w:type="spellStart"/>
+      <w:r>
+        <w:t>placeHold</w:t>
+      </w:r>
+      <w:proofErr w:type="spellEnd"/>
+      <w:r>
+        <w:tab/>
+      </w:r>
+      <w:r>
+        <w:tab/>
+        <w:t>(0)1101010</w:t>
+      </w:r>
+      <w:r>
+        <w:tab/>
+      </w:r>
+      <w:r>
+        <w:tab/>
+        <w:t>jumps to stall</w:t>
+      </w:r>
+    </w:p>
+    <w:p>
+      <w:pPr>
+        <w:spacing w:line="240" w:lineRule="auto"/>
+      </w:pPr>
+    </w:p>
+    <w:p>
+      <w:pPr>
+        <w:spacing w:line="240" w:lineRule="auto"/>
+      </w:pPr>
+    </w:p>
+    <w:p>
+      <w:pPr>
+        <w:spacing w:line="240" w:lineRule="auto"/>
+        <w:rPr>
+          <w:b/>
+        </w:rPr>
+      </w:pPr>
+      <w:r>
+        <w:rPr>
+          <w:b/>
+        </w:rPr>
+        <w:lastRenderedPageBreak/>
+        <w:t>Program 2 machine code:</w:t>
+      </w:r>
+    </w:p>
+    <w:p>
+      <w:pPr>
+        <w:spacing w:line="240" w:lineRule="auto"/>
+      </w:pPr>
+      <w:r>
+        <w:t>10111011</w:t>
+      </w:r>
+      <w:r>
+        <w:br/>
+        <w:t>10000111</w:t>
+      </w:r>
+      <w:r>
+        <w:br/>
+        <w:t>10101010</w:t>
+      </w:r>
+      <w:r>
+        <w:br/>
+        <w:t>10101010</w:t>
+      </w:r>
+      <w:r>
+        <w:br/>
+        <w:t>01011001</w:t>
+      </w:r>
+      <w:r>
+        <w:br/>
+        <w:t>10101010</w:t>
+      </w:r>
+      <w:r>
+        <w:br/>
+        <w:t>01011001</w:t>
+      </w:r>
+      <w:r>
+        <w:br/>
+        <w:t>10101010</w:t>
+      </w:r>
+      <w:r>
+        <w:br/>
+        <w:t>10101010</w:t>
+      </w:r>
+      <w:r>
+        <w:br/>
+        <w:t>11101011</w:t>
+      </w:r>
+      <w:r>
+        <w:br/>
+        <w:t>11101010</w:t>
+      </w:r>
+      <w:r>
+        <w:br/>
+        <w:t>11011011</w:t>
+      </w:r>
+      <w:r>
+        <w:br/>
+        <w:t>00000101</w:t>
+      </w:r>
+      <w:r>
+        <w:br/>
+        <w:t>11001010</w:t>
+      </w:r>
+      <w:r>
+        <w:br/>
+        <w:t>00001001</w:t>
+      </w:r>
+      <w:r>
+        <w:br/>
+        <w:t>10101100</w:t>
+      </w:r>
+      <w:r>
+        <w:br/>
+        <w:t>10110010</w:t>
+      </w:r>
+      <w:r>
+        <w:br/>
+        <w:t>00101000</w:t>
+      </w:r>
+      <w:r>
+        <w:br/>
+        <w:t>00101000</w:t>
+      </w:r>
+      <w:r>
+        <w:br/>
+        <w:t>11010001</w:t>
+      </w:r>
+      <w:r>
+        <w:br/>
+        <w:t>01001101</w:t>
+      </w:r>
+      <w:r>
+        <w:br/>
+        <w:t>11101011</w:t>
+      </w:r>
+      <w:r>
+        <w:br/>
+        <w:t>10111011</w:t>
+      </w:r>
+      <w:r>
+        <w:br/>
+        <w:t>00100001</w:t>
+      </w:r>
+      <w:r>
+        <w:br/>
+        <w:t>11010010</w:t>
+      </w:r>
+      <w:r>
+        <w:br/>
+        <w:t>00000110</w:t>
+      </w:r>
+      <w:r>
+        <w:br/>
+        <w:t>00110000</w:t>
+      </w:r>
+      <w:r>
+        <w:br/>
+        <w:t>00001001</w:t>
+      </w:r>
+      <w:r>
+        <w:br/>
+        <w:t>01101010</w:t>
+      </w:r>
+      <w:r>
+        <w:br/>
+        <w:t>10110010</w:t>
+      </w:r>
+      <w:r>
+        <w:br/>
+        <w:t>00101000</w:t>
+      </w:r>
+      <w:r>
+        <w:br/>
+        <w:t>00101000</w:t>
+      </w:r>
+      <w:r>
+        <w:br/>
+        <w:t>00101000</w:t>
+      </w:r>
+      <w:r>
+        <w:br/>
+        <w:t>00010100</w:t>
+      </w:r>
+      <w:r>
+        <w:br/>
+      </w:r>
+      <w:r>
+        <w:t>01101010</w:t>
+      </w:r>
+    </w:p>
+    <w:p>
+      <w:pPr>
+        <w:spacing w:line="240" w:lineRule="auto"/>
+        <w:rPr>
+          <w:b/>
+        </w:rPr>
+      </w:pPr>
+      <w:r>
+        <w:rPr>
+          <w:b/>
+        </w:rPr>
+        <w:t>Data Memory Samples C &amp; D</w:t>
+      </w:r>
+    </w:p>
+    <w:p>
+      <w:pPr>
+        <w:rPr>
+          <w:b/>
+        </w:rPr>
+      </w:pPr>
+      <w:r>
+        <w:rPr>
+          <w:b/>
+        </w:rPr>
+        <w:object w:dxaOrig="1538" w:dyaOrig="993">
+          <v:shapetype id="_x0000_t75" coordsize="21600,21600" o:spt="75" o:preferrelative="t" path="m@4@5l@4@11@9@11@9@5xe" filled="f" stroked="f">
+            <v:stroke joinstyle="miter"/>
+            <v:formulas>
+              <v:f eqn="if lineDrawn pixelLineWidth 0"/>
+              <v:f eqn="sum @0 1 0"/>
+              <v:f eqn="sum 0 0 @1"/>
+              <v:f eqn="prod @2 1 2"/>
+              <v:f eqn="prod @3 21600 pixelWidth"/>
+              <v:f eqn="prod @3 21600 pixelHeight"/>
+              <v:f eqn="sum @0 0 1"/>
+              <v:f eqn="prod @6 1 2"/>
+              <v:f eqn="prod @7 21600 pixelWidth"/>
+              <v:f eqn="sum @8 21600 0"/>
+              <v:f eqn="prod @7 21600 pixelHeight"/>
+              <v:f eqn="sum @10 21600 0"/>
+            </v:formulas>
+            <v:path o:extrusionok="f" gradientshapeok="t" o:connecttype="rect"/>
+            <o:lock v:ext="edit" aspectratio="t"/>
+          </v:shapetype>
+          <v:shape id="_x0000_i1026" type="#_x0000_t75" style="width:76.75pt;height:49.6pt" o:ole="">
+            <v:imagedata r:id="rId9" o:title=""/>
+          </v:shape>
+          <o:OLEObject Type="Embed" ProgID="Package" ShapeID="_x0000_i1026" DrawAspect="Icon" ObjectID="_1603197922" r:id="rId10"/>
+        </w:object>
+      </w:r>
+      <w:bookmarkStart w:id="0" w:name="_GoBack"/>
+      <w:bookmarkEnd w:id="0"/>
+    </w:p>
+    <w:p>
+      <w:pPr>
+        <w:rPr>
+          <w:b/>
+        </w:rPr>
+      </w:pPr>
+      <w:r>
+        <w:rPr>
+          <w:b/>
+        </w:rPr>
+        <w:object w:dxaOrig="1538" w:dyaOrig="993">
+          <v:shape id="_x0000_i1025" type="#_x0000_t75" style="width:76.75pt;height:49.6pt" o:ole="">
+            <v:imagedata r:id="rId11" o:title=""/>
+          </v:shape>
+          <o:OLEObject Type="Embed" ProgID="Package" ShapeID="_x0000_i1025" DrawAspect="Icon" ObjectID="_1603197923" r:id="rId12"/>
+        </w:object>
+      </w:r>
+    </w:p>
+    <w:p>
+      <w:pPr>
+        <w:rPr>
+          <w:b/>
+        </w:rPr>
+      </w:pPr>
     </w:p>
     <w:sectPr>
-      <w:headerReference w:type="default" r:id="rId7"/>
+      <w:headerReference w:type="default" r:id="rId13"/>
       <w:pgSz w:w="12240" w:h="15840"/>
       <w:pgMar w:top="1440" w:right="1440" w:bottom="1440" w:left="1440" w:header="720" w:footer="720" w:gutter="0"/>
       <w:cols w:space="720"/>
@@ -2880,6 +5052,36 @@
     <w:uiPriority w:val="99"/>
     <w:rsid w:val="0060273E"/>
   </w:style>
+  <w:style w:type="paragraph" w:styleId="BalloonText">
+    <w:name w:val="Balloon Text"/>
+    <w:basedOn w:val="Normal"/>
+    <w:link w:val="BalloonTextChar"/>
+    <w:uiPriority w:val="99"/>
+    <w:semiHidden/>
+    <w:unhideWhenUsed/>
+    <w:rsid w:val="00A447D4"/>
+    <w:pPr>
+      <w:spacing w:after="0" w:line="240" w:lineRule="auto"/>
+    </w:pPr>
+    <w:rPr>
+      <w:rFonts w:ascii="Tahoma" w:hAnsi="Tahoma" w:cs="Tahoma"/>
+      <w:sz w:val="16"/>
+      <w:szCs w:val="16"/>
+    </w:rPr>
+  </w:style>
+  <w:style w:type="character" w:customStyle="1" w:styleId="BalloonTextChar">
+    <w:name w:val="Balloon Text Char"/>
+    <w:basedOn w:val="DefaultParagraphFont"/>
+    <w:link w:val="BalloonText"/>
+    <w:uiPriority w:val="99"/>
+    <w:semiHidden/>
+    <w:rsid w:val="00A447D4"/>
+    <w:rPr>
+      <w:rFonts w:ascii="Tahoma" w:hAnsi="Tahoma" w:cs="Tahoma"/>
+      <w:sz w:val="16"/>
+      <w:szCs w:val="16"/>
+    </w:rPr>
+  </w:style>
 </w:styles>
 </file>
 
@@ -3113,6 +5315,36 @@
     <w:link w:val="Footer"/>
     <w:uiPriority w:val="99"/>
     <w:rsid w:val="0060273E"/>
+  </w:style>
+  <w:style w:type="paragraph" w:styleId="BalloonText">
+    <w:name w:val="Balloon Text"/>
+    <w:basedOn w:val="Normal"/>
+    <w:link w:val="BalloonTextChar"/>
+    <w:uiPriority w:val="99"/>
+    <w:semiHidden/>
+    <w:unhideWhenUsed/>
+    <w:rsid w:val="00A447D4"/>
+    <w:pPr>
+      <w:spacing w:after="0" w:line="240" w:lineRule="auto"/>
+    </w:pPr>
+    <w:rPr>
+      <w:rFonts w:ascii="Tahoma" w:hAnsi="Tahoma" w:cs="Tahoma"/>
+      <w:sz w:val="16"/>
+      <w:szCs w:val="16"/>
+    </w:rPr>
+  </w:style>
+  <w:style w:type="character" w:customStyle="1" w:styleId="BalloonTextChar">
+    <w:name w:val="Balloon Text Char"/>
+    <w:basedOn w:val="DefaultParagraphFont"/>
+    <w:link w:val="BalloonText"/>
+    <w:uiPriority w:val="99"/>
+    <w:semiHidden/>
+    <w:rsid w:val="00A447D4"/>
+    <w:rPr>
+      <w:rFonts w:ascii="Tahoma" w:hAnsi="Tahoma" w:cs="Tahoma"/>
+      <w:sz w:val="16"/>
+      <w:szCs w:val="16"/>
+    </w:rPr>
   </w:style>
 </w:styles>
 </file>

</xml_diff>